<commit_message>
Added Project 2 Proposal
</commit_message>
<xml_diff>
--- a/Steven Hiek/Project 2 Proposal.docx
+++ b/Steven Hiek/Project 2 Proposal.docx
@@ -66,7 +66,6 @@
           <w:numId w:val="0"/>
         </w:numPr>
         <w:spacing w:after="0"/>
-        <w:ind w:left="360" w:hanging="360"/>
       </w:pPr>
     </w:p>
     <w:p>
@@ -79,7 +78,15 @@
         <w:spacing w:after="0"/>
       </w:pPr>
       <w:r>
-        <w:t>We will load the datasets into postgres.</w:t>
+        <w:t xml:space="preserve">We will load the datasets into </w:t>
+      </w:r>
+      <w:proofErr w:type="spellStart"/>
+      <w:r>
+        <w:t>postgres</w:t>
+      </w:r>
+      <w:proofErr w:type="spellEnd"/>
+      <w:r>
+        <w:t>.</w:t>
       </w:r>
       <w:r>
         <w:t xml:space="preserve"> For the Netflix dataset, we will use movie: </w:t>

</xml_diff>